<commit_message>
start new perspective and data collection
</commit_message>
<xml_diff>
--- a/100109012_Assesment#1_20230813.docx
+++ b/100109012_Assesment#1_20230813.docx
@@ -651,8 +651,88 @@
       <w:r>
         <w:rPr>
           <w:rFonts w:asciiTheme="majorBidi" w:hAnsiTheme="majorBidi" w:cstheme="majorBidi"/>
+          <w:sz w:val="24"/>
+          <w:szCs w:val="24"/>
         </w:rPr>
         <w:t>Data collection</w:t>
+      </w:r>
+      <w:r>
+        <w:rPr>
+          <w:rFonts w:asciiTheme="majorBidi" w:hAnsiTheme="majorBidi" w:cstheme="majorBidi"/>
+          <w:sz w:val="24"/>
+          <w:szCs w:val="24"/>
+        </w:rPr>
+        <w:t xml:space="preserve"> </w:t>
+      </w:r>
+    </w:p>
+    <w:p>
+      <w:pPr>
+        <w:pStyle w:val="ListParagraph"/>
+        <w:numPr>
+          <w:ilvl w:val="1"/>
+          <w:numId w:val="4"/>
+        </w:numPr>
+        <w:rPr>
+          <w:rFonts w:asciiTheme="majorBidi" w:hAnsiTheme="majorBidi" w:cstheme="majorBidi"/>
+          <w:sz w:val="24"/>
+          <w:szCs w:val="24"/>
+        </w:rPr>
+      </w:pPr>
+      <w:r>
+        <w:rPr>
+          <w:rFonts w:asciiTheme="majorBidi" w:hAnsiTheme="majorBidi" w:cstheme="majorBidi"/>
+          <w:sz w:val="24"/>
+          <w:szCs w:val="24"/>
+        </w:rPr>
+        <w:t>Value of Data in Forex Trading</w:t>
+      </w:r>
+    </w:p>
+    <w:p>
+      <w:pPr>
+        <w:pStyle w:val="ListParagraph"/>
+        <w:numPr>
+          <w:ilvl w:val="1"/>
+          <w:numId w:val="4"/>
+        </w:numPr>
+        <w:rPr>
+          <w:rFonts w:asciiTheme="majorBidi" w:hAnsiTheme="majorBidi" w:cstheme="majorBidi"/>
+          <w:sz w:val="24"/>
+          <w:szCs w:val="24"/>
+        </w:rPr>
+      </w:pPr>
+      <w:r>
+        <w:rPr>
+          <w:rFonts w:asciiTheme="majorBidi" w:hAnsiTheme="majorBidi" w:cstheme="majorBidi"/>
+          <w:kern w:val="0"/>
+          <w:sz w:val="24"/>
+          <w:szCs w:val="24"/>
+          <w14:ligatures w14:val="none"/>
+        </w:rPr>
+        <w:t>Data Sources</w:t>
+      </w:r>
+    </w:p>
+    <w:p>
+      <w:pPr>
+        <w:pStyle w:val="ListParagraph"/>
+        <w:numPr>
+          <w:ilvl w:val="1"/>
+          <w:numId w:val="4"/>
+        </w:numPr>
+        <w:rPr>
+          <w:rFonts w:asciiTheme="majorBidi" w:hAnsiTheme="majorBidi" w:cstheme="majorBidi"/>
+          <w:sz w:val="24"/>
+          <w:szCs w:val="24"/>
+        </w:rPr>
+      </w:pPr>
+      <w:r>
+        <w:rPr>
+          <w:rFonts w:asciiTheme="majorBidi" w:hAnsiTheme="majorBidi" w:cstheme="majorBidi"/>
+          <w:kern w:val="0"/>
+          <w:sz w:val="24"/>
+          <w:szCs w:val="24"/>
+          <w14:ligatures w14:val="none"/>
+        </w:rPr>
+        <w:t>Data Storage</w:t>
       </w:r>
     </w:p>
     <w:p>
@@ -929,34 +1009,6 @@
     </w:p>
     <w:p>
       <w:pPr>
-        <w:rPr>
-          <w:rFonts w:asciiTheme="majorBidi" w:hAnsiTheme="majorBidi" w:cstheme="majorBidi"/>
-        </w:rPr>
-      </w:pPr>
-    </w:p>
-    <w:p>
-      <w:pPr>
-        <w:rPr>
-          <w:rFonts w:asciiTheme="majorBidi" w:hAnsiTheme="majorBidi" w:cstheme="majorBidi"/>
-        </w:rPr>
-      </w:pPr>
-    </w:p>
-    <w:p>
-      <w:pPr>
-        <w:rPr>
-          <w:rFonts w:asciiTheme="majorBidi" w:hAnsiTheme="majorBidi" w:cstheme="majorBidi"/>
-        </w:rPr>
-      </w:pPr>
-    </w:p>
-    <w:p>
-      <w:pPr>
-        <w:rPr>
-          <w:rFonts w:asciiTheme="majorBidi" w:hAnsiTheme="majorBidi" w:cstheme="majorBidi"/>
-        </w:rPr>
-      </w:pPr>
-    </w:p>
-    <w:p>
-      <w:pPr>
         <w:jc w:val="center"/>
         <w:rPr>
           <w:rFonts w:asciiTheme="majorBidi" w:hAnsiTheme="majorBidi" w:cstheme="majorBidi"/>
@@ -970,6 +1022,7 @@
           <w:sz w:val="32"/>
           <w:szCs w:val="32"/>
         </w:rPr>
+        <w:lastRenderedPageBreak/>
         <w:t>Executive Summary</w:t>
       </w:r>
     </w:p>
@@ -987,91 +1040,693 @@
           <w:sz w:val="24"/>
           <w:szCs w:val="24"/>
         </w:rPr>
-        <w:t>This comprehensive exploration into Data Mining for Trading outlines a strategic approach by a collaborative group aiming to capitalize on data-driven insights for informed decision-making in financial markets. The assignment is divided into three integral components: data collection, data analysis, and presentation. Each phase is meticulously planned to leverage Python and Tableau, with a keen awareness of industry competitors providing financial data.</w:t>
-      </w:r>
-    </w:p>
-    <w:p>
-      <w:pPr>
-        <w:rPr>
-          <w:rFonts w:asciiTheme="majorBidi" w:hAnsiTheme="majorBidi" w:cstheme="majorBidi"/>
-          <w:sz w:val="24"/>
-          <w:szCs w:val="24"/>
-        </w:rPr>
-      </w:pPr>
-      <w:r>
-        <w:rPr>
-          <w:rFonts w:asciiTheme="majorBidi" w:hAnsiTheme="majorBidi" w:cstheme="majorBidi"/>
-          <w:sz w:val="24"/>
-          <w:szCs w:val="24"/>
-        </w:rPr>
-        <w:t>In the initial phase of data collection, the team, led by [Your Name], proposes the development of a Python-based web scraper. This tool will systematically retrieve financial data, ensuring real-time and historical accuracy. The customization capabilities of the web scraper are set to overcome data limitations, providing a tailored dataset that aligns with specific trading indicators and parameters. This strategic approach aims to elevate the quality and relevance of the collected data.</w:t>
-      </w:r>
-    </w:p>
-    <w:p>
-      <w:pPr>
-        <w:rPr>
-          <w:rFonts w:asciiTheme="majorBidi" w:hAnsiTheme="majorBidi" w:cstheme="majorBidi"/>
-          <w:sz w:val="24"/>
-          <w:szCs w:val="24"/>
-        </w:rPr>
-      </w:pPr>
-      <w:r>
-        <w:rPr>
-          <w:rFonts w:asciiTheme="majorBidi" w:hAnsiTheme="majorBidi" w:cstheme="majorBidi"/>
-          <w:sz w:val="24"/>
-          <w:szCs w:val="24"/>
-        </w:rPr>
-        <w:t>Moving on to data analysis, the group recognizes the imperative role of robust analytical tools. Leveraging Python's extensive libraries, the team plans to conduct thorough statistical analyses, pattern recognition, and predictive modeling. The objective is to unearth valuable patterns and trends, empowering the trading strategy with data-driven insights that enhance portfolio performance and decision-making.</w:t>
-      </w:r>
-    </w:p>
-    <w:p>
-      <w:pPr>
-        <w:rPr>
-          <w:rFonts w:asciiTheme="majorBidi" w:hAnsiTheme="majorBidi" w:cstheme="majorBidi"/>
-          <w:sz w:val="24"/>
-          <w:szCs w:val="24"/>
-        </w:rPr>
-      </w:pPr>
-      <w:r>
-        <w:rPr>
-          <w:rFonts w:asciiTheme="majorBidi" w:hAnsiTheme="majorBidi" w:cstheme="majorBidi"/>
-          <w:sz w:val="24"/>
-          <w:szCs w:val="24"/>
-        </w:rPr>
-        <w:t>In the subsequent phase, the focus turns to presentation, where the team intends to utilize Python for dynamic data visualization and Tableau for comprehensive presentation. This combination promises to deliver compelling visualizations, making complex trading patterns and trends accessible to both technical and non-technical stakeholders. The strategic integration of Python and Tableau aims to enhance the communication of findings and foster a deeper understanding of the data-driven insights generated in the analysis phase.</w:t>
-      </w:r>
-    </w:p>
-    <w:p>
-      <w:pPr>
-        <w:rPr>
-          <w:rFonts w:asciiTheme="majorBidi" w:hAnsiTheme="majorBidi" w:cstheme="majorBidi"/>
-          <w:sz w:val="24"/>
-          <w:szCs w:val="24"/>
-        </w:rPr>
-      </w:pPr>
-      <w:r>
-        <w:rPr>
-          <w:rFonts w:asciiTheme="majorBidi" w:hAnsiTheme="majorBidi" w:cstheme="majorBidi"/>
-          <w:sz w:val="24"/>
-          <w:szCs w:val="24"/>
-        </w:rPr>
-        <w:t>Lastly, the group acknowledges the competitive landscape in the provision of financial data. Notable companies such as Investing and FX are recognized as industry competitors. Understanding the strengths and weaknesses of these entities is crucial for benchmarking and ensuring the efficacy of the proposed data mining strategy. By considering the offerings of these competitors, the group aims to refine their approach, ensuring it remains at the forefront of the evolving landscape of financial data analytics.</w:t>
-      </w:r>
-    </w:p>
-    <w:p>
-      <w:pPr>
-        <w:rPr>
-          <w:rFonts w:asciiTheme="majorBidi" w:hAnsiTheme="majorBidi" w:cstheme="majorBidi"/>
-        </w:rPr>
-      </w:pPr>
-      <w:r>
-        <w:rPr>
-          <w:rFonts w:asciiTheme="majorBidi" w:hAnsiTheme="majorBidi" w:cstheme="majorBidi"/>
-          <w:sz w:val="24"/>
-          <w:szCs w:val="24"/>
-        </w:rPr>
-        <w:t>In conclusion, this comprehensive strategy, encompassing data collection, analysis, and presentation, positions the group to harness the power of data mining for trading. The integration of Python and Tableau ensures a seamless workflow, while a thoughtful consideration of industry competitors adds a strategic dimension to the initiative. This approach, spearheaded by [Your Name], aims to empower the trading team with actionable insights, fostering a competitive edge in the dynamic and data-intensive realm of financial markets.</w:t>
-      </w:r>
+        <w:t xml:space="preserve">In the dynamic landscape of trading, the abundance of raw data has become both a boon and a challenge for aspiring traders, whether individuals or brokers. The conventional presentation of historical data often falls short </w:t>
+      </w:r>
+      <w:r>
+        <w:rPr>
+          <w:rFonts w:asciiTheme="majorBidi" w:hAnsiTheme="majorBidi" w:cstheme="majorBidi"/>
+          <w:sz w:val="24"/>
+          <w:szCs w:val="24"/>
+        </w:rPr>
+        <w:t>of</w:t>
+      </w:r>
+      <w:r>
+        <w:rPr>
+          <w:rFonts w:asciiTheme="majorBidi" w:hAnsiTheme="majorBidi" w:cstheme="majorBidi"/>
+          <w:sz w:val="24"/>
+          <w:szCs w:val="24"/>
+        </w:rPr>
+        <w:t xml:space="preserve"> providing actionable insights, necessitating a shift towards comprehensive data processing and extraction techniques. This report delves into the realm of data mining for trading, with a specific focus on the forex market, incorporating news and fundamental information, as well as generating novel insights through feature extraction from technical data.</w:t>
+      </w:r>
+    </w:p>
+    <w:p>
+      <w:pPr>
+        <w:rPr>
+          <w:rFonts w:asciiTheme="majorBidi" w:hAnsiTheme="majorBidi" w:cstheme="majorBidi"/>
+          <w:sz w:val="24"/>
+          <w:szCs w:val="24"/>
+        </w:rPr>
+      </w:pPr>
+      <w:r>
+        <w:rPr>
+          <w:rFonts w:asciiTheme="majorBidi" w:hAnsiTheme="majorBidi" w:cstheme="majorBidi"/>
+          <w:sz w:val="24"/>
+          <w:szCs w:val="24"/>
+        </w:rPr>
+        <w:t>Data Collection:</w:t>
+      </w:r>
+      <w:r>
+        <w:rPr>
+          <w:rFonts w:asciiTheme="majorBidi" w:hAnsiTheme="majorBidi" w:cstheme="majorBidi"/>
+          <w:sz w:val="24"/>
+          <w:szCs w:val="24"/>
+        </w:rPr>
+        <w:t xml:space="preserve"> </w:t>
+      </w:r>
+      <w:r>
+        <w:rPr>
+          <w:rFonts w:asciiTheme="majorBidi" w:hAnsiTheme="majorBidi" w:cstheme="majorBidi"/>
+          <w:sz w:val="24"/>
+          <w:szCs w:val="24"/>
+        </w:rPr>
+        <w:t>Our primary data source for news and fundamental information is myfxbook, utilizing web scraping techniques to extract relevant data. This approach ensures a comprehensive collection of real-time, market-moving events that impact the forex market, offering a holistic view for traders.</w:t>
+      </w:r>
+    </w:p>
+    <w:p>
+      <w:pPr>
+        <w:rPr>
+          <w:rFonts w:asciiTheme="majorBidi" w:hAnsiTheme="majorBidi" w:cstheme="majorBidi"/>
+          <w:sz w:val="24"/>
+          <w:szCs w:val="24"/>
+        </w:rPr>
+      </w:pPr>
+      <w:r>
+        <w:rPr>
+          <w:rFonts w:asciiTheme="majorBidi" w:hAnsiTheme="majorBidi" w:cstheme="majorBidi"/>
+          <w:sz w:val="24"/>
+          <w:szCs w:val="24"/>
+        </w:rPr>
+        <w:t>Data Analysis:</w:t>
+      </w:r>
+      <w:r>
+        <w:rPr>
+          <w:rFonts w:asciiTheme="majorBidi" w:hAnsiTheme="majorBidi" w:cstheme="majorBidi"/>
+          <w:sz w:val="24"/>
+          <w:szCs w:val="24"/>
+        </w:rPr>
+        <w:t xml:space="preserve"> </w:t>
+      </w:r>
+      <w:r>
+        <w:rPr>
+          <w:rFonts w:asciiTheme="majorBidi" w:hAnsiTheme="majorBidi" w:cstheme="majorBidi"/>
+          <w:sz w:val="24"/>
+          <w:szCs w:val="24"/>
+        </w:rPr>
+        <w:t>To make informed decisions, we employ machine learning algorithms, particularly focusing on time series analysis. By leveraging advanced models, we aim to discern patterns, trends, and potential market movements. This analytical framework empowers traders with predictive capabilities, enhancing their ability to act proactively in the face of market uncertainties.</w:t>
+      </w:r>
+    </w:p>
+    <w:p>
+      <w:pPr>
+        <w:rPr>
+          <w:rFonts w:asciiTheme="majorBidi" w:hAnsiTheme="majorBidi" w:cstheme="majorBidi"/>
+          <w:sz w:val="24"/>
+          <w:szCs w:val="24"/>
+        </w:rPr>
+      </w:pPr>
+      <w:r>
+        <w:rPr>
+          <w:rFonts w:asciiTheme="majorBidi" w:hAnsiTheme="majorBidi" w:cstheme="majorBidi"/>
+          <w:sz w:val="24"/>
+          <w:szCs w:val="24"/>
+        </w:rPr>
+        <w:t>Data Presentation (Visualization):</w:t>
+      </w:r>
+      <w:r>
+        <w:rPr>
+          <w:rFonts w:asciiTheme="majorBidi" w:hAnsiTheme="majorBidi" w:cstheme="majorBidi"/>
+          <w:sz w:val="24"/>
+          <w:szCs w:val="24"/>
+        </w:rPr>
+        <w:t xml:space="preserve"> </w:t>
+      </w:r>
+      <w:r>
+        <w:rPr>
+          <w:rFonts w:asciiTheme="majorBidi" w:hAnsiTheme="majorBidi" w:cstheme="majorBidi"/>
+          <w:sz w:val="24"/>
+          <w:szCs w:val="24"/>
+        </w:rPr>
+        <w:t>The extracted insights are presented through a user-friendly interface, utilizing Python's Matplotlib and Plotly Express (px). These visualization tools are instrumental in transforming complex data into clear, actionable information, facilitating a more intuitive understanding of market dynamics.</w:t>
+      </w:r>
+    </w:p>
+    <w:p>
+      <w:pPr>
+        <w:rPr>
+          <w:rFonts w:asciiTheme="majorBidi" w:hAnsiTheme="majorBidi" w:cstheme="majorBidi"/>
+          <w:sz w:val="24"/>
+          <w:szCs w:val="24"/>
+        </w:rPr>
+      </w:pPr>
+      <w:r>
+        <w:rPr>
+          <w:rFonts w:asciiTheme="majorBidi" w:hAnsiTheme="majorBidi" w:cstheme="majorBidi"/>
+          <w:sz w:val="24"/>
+          <w:szCs w:val="24"/>
+        </w:rPr>
+        <w:t>Competitor Analysis:</w:t>
+      </w:r>
+      <w:r>
+        <w:rPr>
+          <w:rFonts w:asciiTheme="majorBidi" w:hAnsiTheme="majorBidi" w:cstheme="majorBidi"/>
+          <w:sz w:val="24"/>
+          <w:szCs w:val="24"/>
+        </w:rPr>
+        <w:t xml:space="preserve"> </w:t>
+      </w:r>
+      <w:r>
+        <w:rPr>
+          <w:rFonts w:asciiTheme="majorBidi" w:hAnsiTheme="majorBidi" w:cstheme="majorBidi"/>
+          <w:sz w:val="24"/>
+          <w:szCs w:val="24"/>
+        </w:rPr>
+        <w:t>In addition to individual trading strategies, our report explores the competitive landscape by mining data from various providers. Through classification algorithms, we aim to categorize competitors into specific industries within the trading domain. This intelligence can aid traders in benchmarking their strategies against industry trends and competitor performance.</w:t>
+      </w:r>
+    </w:p>
+    <w:p>
+      <w:pPr>
+        <w:rPr>
+          <w:rFonts w:asciiTheme="majorBidi" w:hAnsiTheme="majorBidi" w:cstheme="majorBidi"/>
+          <w:sz w:val="24"/>
+          <w:szCs w:val="24"/>
+        </w:rPr>
+      </w:pPr>
+    </w:p>
+    <w:p>
+      <w:pPr>
+        <w:rPr>
+          <w:rFonts w:asciiTheme="majorBidi" w:hAnsiTheme="majorBidi" w:cstheme="majorBidi"/>
+          <w:sz w:val="24"/>
+          <w:szCs w:val="24"/>
+        </w:rPr>
+      </w:pPr>
+      <w:r>
+        <w:rPr>
+          <w:rFonts w:asciiTheme="majorBidi" w:hAnsiTheme="majorBidi" w:cstheme="majorBidi"/>
+          <w:sz w:val="24"/>
+          <w:szCs w:val="24"/>
+        </w:rPr>
+        <w:t>Conclusion:</w:t>
+      </w:r>
+    </w:p>
+    <w:p>
+      <w:pPr>
+        <w:rPr>
+          <w:rFonts w:asciiTheme="majorBidi" w:hAnsiTheme="majorBidi" w:cstheme="majorBidi"/>
+          <w:sz w:val="24"/>
+          <w:szCs w:val="24"/>
+        </w:rPr>
+      </w:pPr>
+      <w:r>
+        <w:rPr>
+          <w:rFonts w:asciiTheme="majorBidi" w:hAnsiTheme="majorBidi" w:cstheme="majorBidi"/>
+          <w:sz w:val="24"/>
+          <w:szCs w:val="24"/>
+        </w:rPr>
+        <w:t>By synthesizing news, fundamental, and technical data through advanced data mining techniques, this report advocates for a more nuanced and informed approach to trading. The integration of machine learning models, coupled with robust visualization tools, not only empowers traders with predictive capabilities but also facilitates a comprehensive understanding of the competitive landscape. As the forex market continues to evolve, leveraging data mining becomes imperative for staying ahead in the dynamic world of trading.</w:t>
+      </w:r>
+    </w:p>
+    <w:p>
+      <w:pPr>
+        <w:rPr>
+          <w:rFonts w:asciiTheme="majorBidi" w:hAnsiTheme="majorBidi" w:cstheme="majorBidi"/>
+          <w:sz w:val="24"/>
+          <w:szCs w:val="24"/>
+        </w:rPr>
+      </w:pPr>
+    </w:p>
+    <w:p>
+      <w:pPr>
+        <w:rPr>
+          <w:rFonts w:asciiTheme="majorBidi" w:hAnsiTheme="majorBidi" w:cstheme="majorBidi"/>
+          <w:sz w:val="24"/>
+          <w:szCs w:val="24"/>
+        </w:rPr>
+      </w:pPr>
+    </w:p>
+    <w:p>
+      <w:pPr>
+        <w:rPr>
+          <w:rFonts w:asciiTheme="majorBidi" w:hAnsiTheme="majorBidi" w:cstheme="majorBidi"/>
+          <w:sz w:val="24"/>
+          <w:szCs w:val="24"/>
+        </w:rPr>
+      </w:pPr>
+    </w:p>
+    <w:p>
+      <w:pPr>
+        <w:pStyle w:val="ListParagraph"/>
+        <w:numPr>
+          <w:ilvl w:val="0"/>
+          <w:numId w:val="11"/>
+        </w:numPr>
+        <w:rPr>
+          <w:rFonts w:asciiTheme="majorBidi" w:hAnsiTheme="majorBidi" w:cstheme="majorBidi"/>
+          <w:sz w:val="24"/>
+          <w:szCs w:val="24"/>
+        </w:rPr>
+      </w:pPr>
+      <w:r>
+        <w:rPr>
+          <w:rFonts w:asciiTheme="majorBidi" w:hAnsiTheme="majorBidi" w:cstheme="majorBidi"/>
+          <w:sz w:val="24"/>
+          <w:szCs w:val="24"/>
+        </w:rPr>
+        <w:lastRenderedPageBreak/>
+        <w:t xml:space="preserve">Data collection in </w:t>
+      </w:r>
+      <w:r>
+        <w:rPr>
+          <w:rFonts w:asciiTheme="majorBidi" w:hAnsiTheme="majorBidi" w:cstheme="majorBidi"/>
+          <w:sz w:val="24"/>
+          <w:szCs w:val="24"/>
+        </w:rPr>
+        <w:t>Forex Trading</w:t>
+      </w:r>
+    </w:p>
+    <w:p>
+      <w:pPr>
+        <w:pStyle w:val="ListParagraph"/>
+        <w:numPr>
+          <w:ilvl w:val="1"/>
+          <w:numId w:val="11"/>
+        </w:numPr>
+        <w:rPr>
+          <w:rFonts w:asciiTheme="majorBidi" w:hAnsiTheme="majorBidi" w:cstheme="majorBidi"/>
+          <w:sz w:val="24"/>
+          <w:szCs w:val="24"/>
+        </w:rPr>
+      </w:pPr>
+      <w:r>
+        <w:rPr>
+          <w:rFonts w:asciiTheme="majorBidi" w:hAnsiTheme="majorBidi" w:cstheme="majorBidi"/>
+          <w:sz w:val="24"/>
+          <w:szCs w:val="24"/>
+        </w:rPr>
+        <w:t xml:space="preserve">Value of Data </w:t>
+      </w:r>
+    </w:p>
+    <w:p>
+      <w:pPr>
+        <w:rPr>
+          <w:rFonts w:asciiTheme="majorBidi" w:hAnsiTheme="majorBidi" w:cstheme="majorBidi"/>
+          <w:sz w:val="24"/>
+          <w:szCs w:val="24"/>
+        </w:rPr>
+      </w:pPr>
+      <w:r>
+        <w:rPr>
+          <w:rFonts w:asciiTheme="majorBidi" w:hAnsiTheme="majorBidi" w:cstheme="majorBidi"/>
+          <w:sz w:val="24"/>
+          <w:szCs w:val="24"/>
+        </w:rPr>
+        <w:t>Fundamental Data: Economic indicators, central bank announcements, and geopolitical events can significantly impact currency movements</w:t>
+      </w:r>
+    </w:p>
+    <w:p>
+      <w:pPr>
+        <w:rPr>
+          <w:rFonts w:asciiTheme="majorBidi" w:hAnsiTheme="majorBidi" w:cstheme="majorBidi"/>
+          <w:sz w:val="24"/>
+          <w:szCs w:val="24"/>
+        </w:rPr>
+      </w:pPr>
+    </w:p>
+    <w:p>
+      <w:pPr>
+        <w:rPr>
+          <w:rFonts w:asciiTheme="majorBidi" w:hAnsiTheme="majorBidi" w:cstheme="majorBidi"/>
+          <w:sz w:val="24"/>
+          <w:szCs w:val="24"/>
+        </w:rPr>
+      </w:pPr>
+      <w:r>
+        <w:rPr>
+          <w:rFonts w:asciiTheme="majorBidi" w:hAnsiTheme="majorBidi" w:cstheme="majorBidi"/>
+          <w:sz w:val="24"/>
+          <w:szCs w:val="24"/>
+        </w:rPr>
+        <w:t>Technical Data: Price and volume data, as well as technical indicators, provide valuable insights for trading strategies</w:t>
+      </w:r>
+    </w:p>
+    <w:p>
+      <w:pPr>
+        <w:rPr>
+          <w:rFonts w:asciiTheme="majorBidi" w:hAnsiTheme="majorBidi" w:cstheme="majorBidi"/>
+          <w:sz w:val="24"/>
+          <w:szCs w:val="24"/>
+        </w:rPr>
+      </w:pPr>
+    </w:p>
+    <w:p>
+      <w:pPr>
+        <w:pStyle w:val="ListParagraph"/>
+        <w:numPr>
+          <w:ilvl w:val="1"/>
+          <w:numId w:val="11"/>
+        </w:numPr>
+        <w:rPr>
+          <w:rFonts w:asciiTheme="majorBidi" w:hAnsiTheme="majorBidi" w:cstheme="majorBidi"/>
+          <w:sz w:val="24"/>
+          <w:szCs w:val="24"/>
+        </w:rPr>
+      </w:pPr>
+      <w:r>
+        <w:rPr>
+          <w:rFonts w:asciiTheme="majorBidi" w:hAnsiTheme="majorBidi" w:cstheme="majorBidi"/>
+          <w:sz w:val="24"/>
+          <w:szCs w:val="24"/>
+        </w:rPr>
+        <w:t xml:space="preserve">Data </w:t>
+      </w:r>
+      <w:r>
+        <w:rPr>
+          <w:rFonts w:asciiTheme="majorBidi" w:hAnsiTheme="majorBidi" w:cstheme="majorBidi"/>
+          <w:sz w:val="24"/>
+          <w:szCs w:val="24"/>
+        </w:rPr>
+        <w:t>Sources</w:t>
+      </w:r>
+      <w:r>
+        <w:rPr>
+          <w:rFonts w:asciiTheme="majorBidi" w:hAnsiTheme="majorBidi" w:cstheme="majorBidi"/>
+          <w:sz w:val="24"/>
+          <w:szCs w:val="24"/>
+        </w:rPr>
+        <w:t>:</w:t>
+      </w:r>
+    </w:p>
+    <w:p>
+      <w:pPr>
+        <w:rPr>
+          <w:rFonts w:asciiTheme="majorBidi" w:hAnsiTheme="majorBidi" w:cstheme="majorBidi"/>
+          <w:sz w:val="24"/>
+          <w:szCs w:val="24"/>
+        </w:rPr>
+      </w:pPr>
+      <w:r>
+        <w:rPr>
+          <w:rFonts w:asciiTheme="majorBidi" w:hAnsiTheme="majorBidi" w:cstheme="majorBidi"/>
+          <w:sz w:val="24"/>
+          <w:szCs w:val="24"/>
+        </w:rPr>
+        <w:t xml:space="preserve">Source: </w:t>
+      </w:r>
+      <w:proofErr w:type="spellStart"/>
+      <w:r>
+        <w:rPr>
+          <w:rFonts w:asciiTheme="majorBidi" w:hAnsiTheme="majorBidi" w:cstheme="majorBidi"/>
+          <w:sz w:val="24"/>
+          <w:szCs w:val="24"/>
+        </w:rPr>
+        <w:t>Myfx</w:t>
+      </w:r>
+      <w:proofErr w:type="spellEnd"/>
+      <w:r>
+        <w:rPr>
+          <w:rFonts w:asciiTheme="majorBidi" w:hAnsiTheme="majorBidi" w:cstheme="majorBidi"/>
+          <w:sz w:val="24"/>
+          <w:szCs w:val="24"/>
+        </w:rPr>
+        <w:t xml:space="preserve"> provides access to forex data that can be used for analysis and strategy development.</w:t>
+      </w:r>
+    </w:p>
+    <w:p>
+      <w:pPr>
+        <w:rPr>
+          <w:rFonts w:asciiTheme="majorBidi" w:hAnsiTheme="majorBidi" w:cstheme="majorBidi"/>
+          <w:sz w:val="24"/>
+          <w:szCs w:val="24"/>
+        </w:rPr>
+      </w:pPr>
+      <w:r>
+        <w:rPr>
+          <w:rFonts w:asciiTheme="majorBidi" w:hAnsiTheme="majorBidi" w:cstheme="majorBidi"/>
+          <w:sz w:val="24"/>
+          <w:szCs w:val="24"/>
+        </w:rPr>
+        <w:t>Data Extraction: Use appropriate tools and libraries to extract and process the data, such as TA-Lib for generating technical indicators</w:t>
+      </w:r>
+    </w:p>
+    <w:p>
+      <w:pPr>
+        <w:rPr>
+          <w:rFonts w:asciiTheme="majorBidi" w:hAnsiTheme="majorBidi" w:cstheme="majorBidi"/>
+          <w:sz w:val="24"/>
+          <w:szCs w:val="24"/>
+        </w:rPr>
+      </w:pPr>
+    </w:p>
+    <w:p>
+      <w:pPr>
+        <w:pStyle w:val="ListParagraph"/>
+        <w:numPr>
+          <w:ilvl w:val="1"/>
+          <w:numId w:val="11"/>
+        </w:numPr>
+        <w:rPr>
+          <w:rFonts w:asciiTheme="majorBidi" w:hAnsiTheme="majorBidi" w:cstheme="majorBidi"/>
+          <w:sz w:val="24"/>
+          <w:szCs w:val="24"/>
+        </w:rPr>
+      </w:pPr>
+      <w:r>
+        <w:rPr>
+          <w:rFonts w:asciiTheme="majorBidi" w:hAnsiTheme="majorBidi" w:cstheme="majorBidi"/>
+          <w:sz w:val="24"/>
+          <w:szCs w:val="24"/>
+        </w:rPr>
+        <w:t>Data Storage:</w:t>
+      </w:r>
+    </w:p>
+    <w:p>
+      <w:pPr>
+        <w:rPr>
+          <w:rFonts w:asciiTheme="majorBidi" w:hAnsiTheme="majorBidi" w:cstheme="majorBidi"/>
+          <w:sz w:val="24"/>
+          <w:szCs w:val="24"/>
+        </w:rPr>
+      </w:pPr>
+      <w:r>
+        <w:rPr>
+          <w:rFonts w:asciiTheme="majorBidi" w:hAnsiTheme="majorBidi" w:cstheme="majorBidi"/>
+          <w:sz w:val="24"/>
+          <w:szCs w:val="24"/>
+        </w:rPr>
+        <w:t>Initial Storage: Utilize CSV files for initial data storage and analysis.</w:t>
+      </w:r>
+    </w:p>
+    <w:p>
+      <w:pPr>
+        <w:rPr>
+          <w:rFonts w:asciiTheme="majorBidi" w:hAnsiTheme="majorBidi" w:cstheme="majorBidi"/>
+          <w:sz w:val="24"/>
+          <w:szCs w:val="24"/>
+        </w:rPr>
+      </w:pPr>
+      <w:r>
+        <w:rPr>
+          <w:rFonts w:asciiTheme="majorBidi" w:hAnsiTheme="majorBidi" w:cstheme="majorBidi"/>
+          <w:sz w:val="24"/>
+          <w:szCs w:val="24"/>
+        </w:rPr>
+        <w:t>Transition to RDBMS: Consider transitioning to a robust solution like PostgreSQL to ensure data integrity and scalability</w:t>
+      </w:r>
+    </w:p>
+    <w:p>
+      <w:pPr>
+        <w:rPr>
+          <w:rFonts w:asciiTheme="majorBidi" w:hAnsiTheme="majorBidi" w:cstheme="majorBidi"/>
+          <w:sz w:val="28"/>
+          <w:szCs w:val="28"/>
+        </w:rPr>
+      </w:pPr>
+    </w:p>
+    <w:p>
+      <w:pPr>
+        <w:rPr>
+          <w:rFonts w:asciiTheme="majorBidi" w:hAnsiTheme="majorBidi" w:cstheme="majorBidi"/>
+          <w:sz w:val="28"/>
+          <w:szCs w:val="28"/>
+        </w:rPr>
+      </w:pPr>
+    </w:p>
+    <w:p>
+      <w:pPr>
+        <w:rPr>
+          <w:rFonts w:asciiTheme="majorBidi" w:hAnsiTheme="majorBidi" w:cstheme="majorBidi"/>
+          <w:sz w:val="28"/>
+          <w:szCs w:val="28"/>
+        </w:rPr>
+      </w:pPr>
+    </w:p>
+    <w:p>
+      <w:pPr>
+        <w:rPr>
+          <w:rFonts w:asciiTheme="majorBidi" w:hAnsiTheme="majorBidi" w:cstheme="majorBidi"/>
+          <w:sz w:val="28"/>
+          <w:szCs w:val="28"/>
+        </w:rPr>
+      </w:pPr>
+    </w:p>
+    <w:p>
+      <w:pPr>
+        <w:rPr>
+          <w:rFonts w:asciiTheme="majorBidi" w:hAnsiTheme="majorBidi" w:cstheme="majorBidi"/>
+          <w:sz w:val="28"/>
+          <w:szCs w:val="28"/>
+        </w:rPr>
+      </w:pPr>
+    </w:p>
+    <w:p>
+      <w:pPr>
+        <w:rPr>
+          <w:rFonts w:asciiTheme="majorBidi" w:hAnsiTheme="majorBidi" w:cstheme="majorBidi"/>
+          <w:sz w:val="28"/>
+          <w:szCs w:val="28"/>
+        </w:rPr>
+      </w:pPr>
+    </w:p>
+    <w:p>
+      <w:pPr>
+        <w:rPr>
+          <w:rFonts w:asciiTheme="majorBidi" w:hAnsiTheme="majorBidi" w:cstheme="majorBidi"/>
+          <w:sz w:val="28"/>
+          <w:szCs w:val="28"/>
+        </w:rPr>
+      </w:pPr>
+    </w:p>
+    <w:p>
+      <w:pPr>
+        <w:rPr>
+          <w:rFonts w:asciiTheme="majorBidi" w:hAnsiTheme="majorBidi" w:cstheme="majorBidi"/>
+          <w:sz w:val="28"/>
+          <w:szCs w:val="28"/>
+        </w:rPr>
+      </w:pPr>
+    </w:p>
+    <w:p>
+      <w:pPr>
+        <w:rPr>
+          <w:rFonts w:asciiTheme="majorBidi" w:hAnsiTheme="majorBidi" w:cstheme="majorBidi"/>
+          <w:sz w:val="28"/>
+          <w:szCs w:val="28"/>
+        </w:rPr>
+      </w:pPr>
+    </w:p>
+    <w:p>
+      <w:pPr>
+        <w:rPr>
+          <w:rFonts w:asciiTheme="majorBidi" w:hAnsiTheme="majorBidi" w:cstheme="majorBidi"/>
+          <w:sz w:val="28"/>
+          <w:szCs w:val="28"/>
+        </w:rPr>
+      </w:pPr>
+    </w:p>
+    <w:p>
+      <w:pPr>
+        <w:rPr>
+          <w:rFonts w:asciiTheme="majorBidi" w:hAnsiTheme="majorBidi" w:cstheme="majorBidi"/>
+          <w:sz w:val="28"/>
+          <w:szCs w:val="28"/>
+        </w:rPr>
+      </w:pPr>
+    </w:p>
+    <w:p>
+      <w:pPr>
+        <w:rPr>
+          <w:rFonts w:asciiTheme="majorBidi" w:hAnsiTheme="majorBidi" w:cstheme="majorBidi"/>
+          <w:sz w:val="28"/>
+          <w:szCs w:val="28"/>
+        </w:rPr>
+      </w:pPr>
+    </w:p>
+    <w:p>
+      <w:pPr>
+        <w:rPr>
+          <w:rFonts w:asciiTheme="majorBidi" w:hAnsiTheme="majorBidi" w:cstheme="majorBidi"/>
+          <w:sz w:val="28"/>
+          <w:szCs w:val="28"/>
+        </w:rPr>
+      </w:pPr>
+    </w:p>
+    <w:p>
+      <w:pPr>
+        <w:rPr>
+          <w:rFonts w:asciiTheme="majorBidi" w:hAnsiTheme="majorBidi" w:cstheme="majorBidi"/>
+          <w:sz w:val="28"/>
+          <w:szCs w:val="28"/>
+        </w:rPr>
+      </w:pPr>
+    </w:p>
+    <w:p>
+      <w:pPr>
+        <w:rPr>
+          <w:rFonts w:asciiTheme="majorBidi" w:hAnsiTheme="majorBidi" w:cstheme="majorBidi"/>
+          <w:sz w:val="28"/>
+          <w:szCs w:val="28"/>
+        </w:rPr>
+      </w:pPr>
+    </w:p>
+    <w:p>
+      <w:pPr>
+        <w:rPr>
+          <w:rFonts w:asciiTheme="majorBidi" w:hAnsiTheme="majorBidi" w:cstheme="majorBidi"/>
+          <w:sz w:val="28"/>
+          <w:szCs w:val="28"/>
+        </w:rPr>
+      </w:pPr>
+    </w:p>
+    <w:p>
+      <w:pPr>
+        <w:rPr>
+          <w:rFonts w:asciiTheme="majorBidi" w:hAnsiTheme="majorBidi" w:cstheme="majorBidi"/>
+          <w:sz w:val="28"/>
+          <w:szCs w:val="28"/>
+        </w:rPr>
+      </w:pPr>
+    </w:p>
+    <w:p>
+      <w:pPr>
+        <w:rPr>
+          <w:rFonts w:asciiTheme="majorBidi" w:hAnsiTheme="majorBidi" w:cstheme="majorBidi"/>
+          <w:sz w:val="28"/>
+          <w:szCs w:val="28"/>
+        </w:rPr>
+      </w:pPr>
+    </w:p>
+    <w:p>
+      <w:pPr>
+        <w:rPr>
+          <w:rFonts w:asciiTheme="majorBidi" w:hAnsiTheme="majorBidi" w:cstheme="majorBidi"/>
+          <w:sz w:val="28"/>
+          <w:szCs w:val="28"/>
+        </w:rPr>
+      </w:pPr>
+    </w:p>
+    <w:p>
+      <w:pPr>
+        <w:rPr>
+          <w:rFonts w:asciiTheme="majorBidi" w:hAnsiTheme="majorBidi" w:cstheme="majorBidi"/>
+          <w:sz w:val="28"/>
+          <w:szCs w:val="28"/>
+        </w:rPr>
+      </w:pPr>
+    </w:p>
+    <w:p>
+      <w:pPr>
+        <w:rPr>
+          <w:rFonts w:asciiTheme="majorBidi" w:hAnsiTheme="majorBidi" w:cstheme="majorBidi"/>
+          <w:sz w:val="28"/>
+          <w:szCs w:val="28"/>
+        </w:rPr>
+      </w:pPr>
+    </w:p>
+    <w:p>
+      <w:pPr>
+        <w:rPr>
+          <w:rFonts w:asciiTheme="majorBidi" w:hAnsiTheme="majorBidi" w:cstheme="majorBidi"/>
+          <w:sz w:val="28"/>
+          <w:szCs w:val="28"/>
+        </w:rPr>
+      </w:pPr>
+    </w:p>
+    <w:p>
+      <w:pPr>
+        <w:rPr>
+          <w:rFonts w:asciiTheme="majorBidi" w:hAnsiTheme="majorBidi" w:cstheme="majorBidi"/>
+          <w:sz w:val="28"/>
+          <w:szCs w:val="28"/>
+        </w:rPr>
+      </w:pPr>
     </w:p>
     <w:p>
       <w:pPr>
@@ -1103,7 +1758,6 @@
           <w:sz w:val="32"/>
           <w:szCs w:val="32"/>
         </w:rPr>
-        <w:lastRenderedPageBreak/>
         <w:t>References</w:t>
       </w:r>
     </w:p>
@@ -1637,6 +2291,127 @@
     </w:lvl>
   </w:abstractNum>
   <w:abstractNum w:abstractNumId="1" w15:restartNumberingAfterBreak="0">
+    <w:nsid w:val="10C75584"/>
+    <w:multiLevelType w:val="multilevel"/>
+    <w:tmpl w:val="4558ABA6"/>
+    <w:lvl w:ilvl="0">
+      <w:start w:val="1"/>
+      <w:numFmt w:val="decimal"/>
+      <w:lvlText w:val="%1."/>
+      <w:lvlJc w:val="left"/>
+      <w:pPr>
+        <w:ind w:left="360" w:hanging="360"/>
+      </w:pPr>
+      <w:rPr>
+        <w:rFonts w:hint="default"/>
+      </w:rPr>
+    </w:lvl>
+    <w:lvl w:ilvl="1">
+      <w:start w:val="1"/>
+      <w:numFmt w:val="decimal"/>
+      <w:isLgl/>
+      <w:lvlText w:val="%1.%2."/>
+      <w:lvlJc w:val="left"/>
+      <w:pPr>
+        <w:ind w:left="720" w:hanging="720"/>
+      </w:pPr>
+      <w:rPr>
+        <w:rFonts w:hint="default"/>
+      </w:rPr>
+    </w:lvl>
+    <w:lvl w:ilvl="2">
+      <w:start w:val="1"/>
+      <w:numFmt w:val="decimal"/>
+      <w:isLgl/>
+      <w:lvlText w:val="%1.%2.%3."/>
+      <w:lvlJc w:val="left"/>
+      <w:pPr>
+        <w:ind w:left="720" w:hanging="720"/>
+      </w:pPr>
+      <w:rPr>
+        <w:rFonts w:hint="default"/>
+      </w:rPr>
+    </w:lvl>
+    <w:lvl w:ilvl="3">
+      <w:start w:val="1"/>
+      <w:numFmt w:val="decimal"/>
+      <w:isLgl/>
+      <w:lvlText w:val="%1.%2.%3.%4."/>
+      <w:lvlJc w:val="left"/>
+      <w:pPr>
+        <w:ind w:left="1080" w:hanging="1080"/>
+      </w:pPr>
+      <w:rPr>
+        <w:rFonts w:hint="default"/>
+      </w:rPr>
+    </w:lvl>
+    <w:lvl w:ilvl="4">
+      <w:start w:val="1"/>
+      <w:numFmt w:val="decimal"/>
+      <w:isLgl/>
+      <w:lvlText w:val="%1.%2.%3.%4.%5."/>
+      <w:lvlJc w:val="left"/>
+      <w:pPr>
+        <w:ind w:left="1080" w:hanging="1080"/>
+      </w:pPr>
+      <w:rPr>
+        <w:rFonts w:hint="default"/>
+      </w:rPr>
+    </w:lvl>
+    <w:lvl w:ilvl="5">
+      <w:start w:val="1"/>
+      <w:numFmt w:val="decimal"/>
+      <w:isLgl/>
+      <w:lvlText w:val="%1.%2.%3.%4.%5.%6."/>
+      <w:lvlJc w:val="left"/>
+      <w:pPr>
+        <w:ind w:left="1440" w:hanging="1440"/>
+      </w:pPr>
+      <w:rPr>
+        <w:rFonts w:hint="default"/>
+      </w:rPr>
+    </w:lvl>
+    <w:lvl w:ilvl="6">
+      <w:start w:val="1"/>
+      <w:numFmt w:val="decimal"/>
+      <w:isLgl/>
+      <w:lvlText w:val="%1.%2.%3.%4.%5.%6.%7."/>
+      <w:lvlJc w:val="left"/>
+      <w:pPr>
+        <w:ind w:left="1800" w:hanging="1800"/>
+      </w:pPr>
+      <w:rPr>
+        <w:rFonts w:hint="default"/>
+      </w:rPr>
+    </w:lvl>
+    <w:lvl w:ilvl="7">
+      <w:start w:val="1"/>
+      <w:numFmt w:val="decimal"/>
+      <w:isLgl/>
+      <w:lvlText w:val="%1.%2.%3.%4.%5.%6.%7.%8."/>
+      <w:lvlJc w:val="left"/>
+      <w:pPr>
+        <w:ind w:left="1800" w:hanging="1800"/>
+      </w:pPr>
+      <w:rPr>
+        <w:rFonts w:hint="default"/>
+      </w:rPr>
+    </w:lvl>
+    <w:lvl w:ilvl="8">
+      <w:start w:val="1"/>
+      <w:numFmt w:val="decimal"/>
+      <w:isLgl/>
+      <w:lvlText w:val="%1.%2.%3.%4.%5.%6.%7.%8.%9."/>
+      <w:lvlJc w:val="left"/>
+      <w:pPr>
+        <w:ind w:left="2160" w:hanging="2160"/>
+      </w:pPr>
+      <w:rPr>
+        <w:rFonts w:hint="default"/>
+      </w:rPr>
+    </w:lvl>
+  </w:abstractNum>
+  <w:abstractNum w:abstractNumId="2" w15:restartNumberingAfterBreak="0">
     <w:nsid w:val="27F7600C"/>
     <w:multiLevelType w:val="hybridMultilevel"/>
     <w:tmpl w:val="B42A28E8"/>
@@ -1749,7 +2524,7 @@
       </w:rPr>
     </w:lvl>
   </w:abstractNum>
-  <w:abstractNum w:abstractNumId="2" w15:restartNumberingAfterBreak="0">
+  <w:abstractNum w:abstractNumId="3" w15:restartNumberingAfterBreak="0">
     <w:nsid w:val="28562366"/>
     <w:multiLevelType w:val="multilevel"/>
     <w:tmpl w:val="7D50E8AA"/>
@@ -1898,7 +2673,93 @@
       </w:rPr>
     </w:lvl>
   </w:abstractNum>
-  <w:abstractNum w:abstractNumId="3" w15:restartNumberingAfterBreak="0">
+  <w:abstractNum w:abstractNumId="4" w15:restartNumberingAfterBreak="0">
+    <w:nsid w:val="2EF951A3"/>
+    <w:multiLevelType w:val="multilevel"/>
+    <w:tmpl w:val="0409001F"/>
+    <w:lvl w:ilvl="0">
+      <w:start w:val="1"/>
+      <w:numFmt w:val="decimal"/>
+      <w:lvlText w:val="%1."/>
+      <w:lvlJc w:val="left"/>
+      <w:pPr>
+        <w:ind w:left="360" w:hanging="360"/>
+      </w:pPr>
+    </w:lvl>
+    <w:lvl w:ilvl="1">
+      <w:start w:val="1"/>
+      <w:numFmt w:val="decimal"/>
+      <w:lvlText w:val="%1.%2."/>
+      <w:lvlJc w:val="left"/>
+      <w:pPr>
+        <w:ind w:left="792" w:hanging="432"/>
+      </w:pPr>
+    </w:lvl>
+    <w:lvl w:ilvl="2">
+      <w:start w:val="1"/>
+      <w:numFmt w:val="decimal"/>
+      <w:lvlText w:val="%1.%2.%3."/>
+      <w:lvlJc w:val="left"/>
+      <w:pPr>
+        <w:ind w:left="1224" w:hanging="504"/>
+      </w:pPr>
+    </w:lvl>
+    <w:lvl w:ilvl="3">
+      <w:start w:val="1"/>
+      <w:numFmt w:val="decimal"/>
+      <w:lvlText w:val="%1.%2.%3.%4."/>
+      <w:lvlJc w:val="left"/>
+      <w:pPr>
+        <w:ind w:left="1728" w:hanging="648"/>
+      </w:pPr>
+    </w:lvl>
+    <w:lvl w:ilvl="4">
+      <w:start w:val="1"/>
+      <w:numFmt w:val="decimal"/>
+      <w:lvlText w:val="%1.%2.%3.%4.%5."/>
+      <w:lvlJc w:val="left"/>
+      <w:pPr>
+        <w:ind w:left="2232" w:hanging="792"/>
+      </w:pPr>
+    </w:lvl>
+    <w:lvl w:ilvl="5">
+      <w:start w:val="1"/>
+      <w:numFmt w:val="decimal"/>
+      <w:lvlText w:val="%1.%2.%3.%4.%5.%6."/>
+      <w:lvlJc w:val="left"/>
+      <w:pPr>
+        <w:ind w:left="2736" w:hanging="936"/>
+      </w:pPr>
+    </w:lvl>
+    <w:lvl w:ilvl="6">
+      <w:start w:val="1"/>
+      <w:numFmt w:val="decimal"/>
+      <w:lvlText w:val="%1.%2.%3.%4.%5.%6.%7."/>
+      <w:lvlJc w:val="left"/>
+      <w:pPr>
+        <w:ind w:left="3240" w:hanging="1080"/>
+      </w:pPr>
+    </w:lvl>
+    <w:lvl w:ilvl="7">
+      <w:start w:val="1"/>
+      <w:numFmt w:val="decimal"/>
+      <w:lvlText w:val="%1.%2.%3.%4.%5.%6.%7.%8."/>
+      <w:lvlJc w:val="left"/>
+      <w:pPr>
+        <w:ind w:left="3744" w:hanging="1224"/>
+      </w:pPr>
+    </w:lvl>
+    <w:lvl w:ilvl="8">
+      <w:start w:val="1"/>
+      <w:numFmt w:val="decimal"/>
+      <w:lvlText w:val="%1.%2.%3.%4.%5.%6.%7.%8.%9."/>
+      <w:lvlJc w:val="left"/>
+      <w:pPr>
+        <w:ind w:left="4320" w:hanging="1440"/>
+      </w:pPr>
+    </w:lvl>
+  </w:abstractNum>
+  <w:abstractNum w:abstractNumId="5" w15:restartNumberingAfterBreak="0">
     <w:nsid w:val="47FE1196"/>
     <w:multiLevelType w:val="hybridMultilevel"/>
     <w:tmpl w:val="107A7A1E"/>
@@ -2011,7 +2872,128 @@
       </w:rPr>
     </w:lvl>
   </w:abstractNum>
-  <w:abstractNum w:abstractNumId="4" w15:restartNumberingAfterBreak="0">
+  <w:abstractNum w:abstractNumId="6" w15:restartNumberingAfterBreak="0">
+    <w:nsid w:val="59F12B6C"/>
+    <w:multiLevelType w:val="multilevel"/>
+    <w:tmpl w:val="4558ABA6"/>
+    <w:lvl w:ilvl="0">
+      <w:start w:val="1"/>
+      <w:numFmt w:val="decimal"/>
+      <w:lvlText w:val="%1."/>
+      <w:lvlJc w:val="left"/>
+      <w:pPr>
+        <w:ind w:left="720" w:hanging="360"/>
+      </w:pPr>
+      <w:rPr>
+        <w:rFonts w:hint="default"/>
+      </w:rPr>
+    </w:lvl>
+    <w:lvl w:ilvl="1">
+      <w:start w:val="1"/>
+      <w:numFmt w:val="decimal"/>
+      <w:isLgl/>
+      <w:lvlText w:val="%1.%2."/>
+      <w:lvlJc w:val="left"/>
+      <w:pPr>
+        <w:ind w:left="1080" w:hanging="720"/>
+      </w:pPr>
+      <w:rPr>
+        <w:rFonts w:hint="default"/>
+      </w:rPr>
+    </w:lvl>
+    <w:lvl w:ilvl="2">
+      <w:start w:val="1"/>
+      <w:numFmt w:val="decimal"/>
+      <w:isLgl/>
+      <w:lvlText w:val="%1.%2.%3."/>
+      <w:lvlJc w:val="left"/>
+      <w:pPr>
+        <w:ind w:left="1080" w:hanging="720"/>
+      </w:pPr>
+      <w:rPr>
+        <w:rFonts w:hint="default"/>
+      </w:rPr>
+    </w:lvl>
+    <w:lvl w:ilvl="3">
+      <w:start w:val="1"/>
+      <w:numFmt w:val="decimal"/>
+      <w:isLgl/>
+      <w:lvlText w:val="%1.%2.%3.%4."/>
+      <w:lvlJc w:val="left"/>
+      <w:pPr>
+        <w:ind w:left="1440" w:hanging="1080"/>
+      </w:pPr>
+      <w:rPr>
+        <w:rFonts w:hint="default"/>
+      </w:rPr>
+    </w:lvl>
+    <w:lvl w:ilvl="4">
+      <w:start w:val="1"/>
+      <w:numFmt w:val="decimal"/>
+      <w:isLgl/>
+      <w:lvlText w:val="%1.%2.%3.%4.%5."/>
+      <w:lvlJc w:val="left"/>
+      <w:pPr>
+        <w:ind w:left="1440" w:hanging="1080"/>
+      </w:pPr>
+      <w:rPr>
+        <w:rFonts w:hint="default"/>
+      </w:rPr>
+    </w:lvl>
+    <w:lvl w:ilvl="5">
+      <w:start w:val="1"/>
+      <w:numFmt w:val="decimal"/>
+      <w:isLgl/>
+      <w:lvlText w:val="%1.%2.%3.%4.%5.%6."/>
+      <w:lvlJc w:val="left"/>
+      <w:pPr>
+        <w:ind w:left="1800" w:hanging="1440"/>
+      </w:pPr>
+      <w:rPr>
+        <w:rFonts w:hint="default"/>
+      </w:rPr>
+    </w:lvl>
+    <w:lvl w:ilvl="6">
+      <w:start w:val="1"/>
+      <w:numFmt w:val="decimal"/>
+      <w:isLgl/>
+      <w:lvlText w:val="%1.%2.%3.%4.%5.%6.%7."/>
+      <w:lvlJc w:val="left"/>
+      <w:pPr>
+        <w:ind w:left="2160" w:hanging="1800"/>
+      </w:pPr>
+      <w:rPr>
+        <w:rFonts w:hint="default"/>
+      </w:rPr>
+    </w:lvl>
+    <w:lvl w:ilvl="7">
+      <w:start w:val="1"/>
+      <w:numFmt w:val="decimal"/>
+      <w:isLgl/>
+      <w:lvlText w:val="%1.%2.%3.%4.%5.%6.%7.%8."/>
+      <w:lvlJc w:val="left"/>
+      <w:pPr>
+        <w:ind w:left="2160" w:hanging="1800"/>
+      </w:pPr>
+      <w:rPr>
+        <w:rFonts w:hint="default"/>
+      </w:rPr>
+    </w:lvl>
+    <w:lvl w:ilvl="8">
+      <w:start w:val="1"/>
+      <w:numFmt w:val="decimal"/>
+      <w:isLgl/>
+      <w:lvlText w:val="%1.%2.%3.%4.%5.%6.%7.%8.%9."/>
+      <w:lvlJc w:val="left"/>
+      <w:pPr>
+        <w:ind w:left="2520" w:hanging="2160"/>
+      </w:pPr>
+      <w:rPr>
+        <w:rFonts w:hint="default"/>
+      </w:rPr>
+    </w:lvl>
+  </w:abstractNum>
+  <w:abstractNum w:abstractNumId="7" w15:restartNumberingAfterBreak="0">
     <w:nsid w:val="5BE52A60"/>
     <w:multiLevelType w:val="hybridMultilevel"/>
     <w:tmpl w:val="A7CA9AFA"/>
@@ -2124,7 +3106,7 @@
       </w:rPr>
     </w:lvl>
   </w:abstractNum>
-  <w:abstractNum w:abstractNumId="5" w15:restartNumberingAfterBreak="0">
+  <w:abstractNum w:abstractNumId="8" w15:restartNumberingAfterBreak="0">
     <w:nsid w:val="69280045"/>
     <w:multiLevelType w:val="hybridMultilevel"/>
     <w:tmpl w:val="B09CCEB0"/>
@@ -2237,7 +3219,7 @@
       </w:rPr>
     </w:lvl>
   </w:abstractNum>
-  <w:abstractNum w:abstractNumId="6" w15:restartNumberingAfterBreak="0">
+  <w:abstractNum w:abstractNumId="9" w15:restartNumberingAfterBreak="0">
     <w:nsid w:val="771D601D"/>
     <w:multiLevelType w:val="hybridMultilevel"/>
     <w:tmpl w:val="5304319C"/>
@@ -2350,89 +3332,89 @@
       </w:rPr>
     </w:lvl>
   </w:abstractNum>
-  <w:abstractNum w:abstractNumId="7" w15:restartNumberingAfterBreak="0">
+  <w:abstractNum w:abstractNumId="10" w15:restartNumberingAfterBreak="0">
     <w:nsid w:val="7A027B1C"/>
-    <w:multiLevelType w:val="hybridMultilevel"/>
-    <w:tmpl w:val="2E92DF3C"/>
-    <w:lvl w:ilvl="0" w:tplc="0409000F">
+    <w:multiLevelType w:val="multilevel"/>
+    <w:tmpl w:val="0409001F"/>
+    <w:lvl w:ilvl="0">
       <w:start w:val="1"/>
       <w:numFmt w:val="decimal"/>
       <w:lvlText w:val="%1."/>
       <w:lvlJc w:val="left"/>
       <w:pPr>
-        <w:ind w:left="720" w:hanging="360"/>
-      </w:pPr>
-    </w:lvl>
-    <w:lvl w:ilvl="1" w:tplc="04090019" w:tentative="1">
-      <w:start w:val="1"/>
-      <w:numFmt w:val="lowerLetter"/>
-      <w:lvlText w:val="%2."/>
-      <w:lvlJc w:val="left"/>
-      <w:pPr>
-        <w:ind w:left="1440" w:hanging="360"/>
-      </w:pPr>
-    </w:lvl>
-    <w:lvl w:ilvl="2" w:tplc="0409001B" w:tentative="1">
-      <w:start w:val="1"/>
-      <w:numFmt w:val="lowerRoman"/>
-      <w:lvlText w:val="%3."/>
-      <w:lvlJc w:val="right"/>
-      <w:pPr>
-        <w:ind w:left="2160" w:hanging="180"/>
-      </w:pPr>
-    </w:lvl>
-    <w:lvl w:ilvl="3" w:tplc="0409000F" w:tentative="1">
+        <w:ind w:left="360" w:hanging="360"/>
+      </w:pPr>
+    </w:lvl>
+    <w:lvl w:ilvl="1">
       <w:start w:val="1"/>
       <w:numFmt w:val="decimal"/>
-      <w:lvlText w:val="%4."/>
-      <w:lvlJc w:val="left"/>
-      <w:pPr>
-        <w:ind w:left="2880" w:hanging="360"/>
-      </w:pPr>
-    </w:lvl>
-    <w:lvl w:ilvl="4" w:tplc="04090019" w:tentative="1">
-      <w:start w:val="1"/>
-      <w:numFmt w:val="lowerLetter"/>
-      <w:lvlText w:val="%5."/>
-      <w:lvlJc w:val="left"/>
-      <w:pPr>
-        <w:ind w:left="3600" w:hanging="360"/>
-      </w:pPr>
-    </w:lvl>
-    <w:lvl w:ilvl="5" w:tplc="0409001B" w:tentative="1">
-      <w:start w:val="1"/>
-      <w:numFmt w:val="lowerRoman"/>
-      <w:lvlText w:val="%6."/>
-      <w:lvlJc w:val="right"/>
-      <w:pPr>
-        <w:ind w:left="4320" w:hanging="180"/>
-      </w:pPr>
-    </w:lvl>
-    <w:lvl w:ilvl="6" w:tplc="0409000F" w:tentative="1">
+      <w:lvlText w:val="%1.%2."/>
+      <w:lvlJc w:val="left"/>
+      <w:pPr>
+        <w:ind w:left="792" w:hanging="432"/>
+      </w:pPr>
+    </w:lvl>
+    <w:lvl w:ilvl="2">
       <w:start w:val="1"/>
       <w:numFmt w:val="decimal"/>
-      <w:lvlText w:val="%7."/>
-      <w:lvlJc w:val="left"/>
-      <w:pPr>
-        <w:ind w:left="5040" w:hanging="360"/>
-      </w:pPr>
-    </w:lvl>
-    <w:lvl w:ilvl="7" w:tplc="04090019" w:tentative="1">
-      <w:start w:val="1"/>
-      <w:numFmt w:val="lowerLetter"/>
-      <w:lvlText w:val="%8."/>
-      <w:lvlJc w:val="left"/>
-      <w:pPr>
-        <w:ind w:left="5760" w:hanging="360"/>
-      </w:pPr>
-    </w:lvl>
-    <w:lvl w:ilvl="8" w:tplc="0409001B" w:tentative="1">
-      <w:start w:val="1"/>
-      <w:numFmt w:val="lowerRoman"/>
-      <w:lvlText w:val="%9."/>
-      <w:lvlJc w:val="right"/>
-      <w:pPr>
-        <w:ind w:left="6480" w:hanging="180"/>
+      <w:lvlText w:val="%1.%2.%3."/>
+      <w:lvlJc w:val="left"/>
+      <w:pPr>
+        <w:ind w:left="1224" w:hanging="504"/>
+      </w:pPr>
+    </w:lvl>
+    <w:lvl w:ilvl="3">
+      <w:start w:val="1"/>
+      <w:numFmt w:val="decimal"/>
+      <w:lvlText w:val="%1.%2.%3.%4."/>
+      <w:lvlJc w:val="left"/>
+      <w:pPr>
+        <w:ind w:left="1728" w:hanging="648"/>
+      </w:pPr>
+    </w:lvl>
+    <w:lvl w:ilvl="4">
+      <w:start w:val="1"/>
+      <w:numFmt w:val="decimal"/>
+      <w:lvlText w:val="%1.%2.%3.%4.%5."/>
+      <w:lvlJc w:val="left"/>
+      <w:pPr>
+        <w:ind w:left="2232" w:hanging="792"/>
+      </w:pPr>
+    </w:lvl>
+    <w:lvl w:ilvl="5">
+      <w:start w:val="1"/>
+      <w:numFmt w:val="decimal"/>
+      <w:lvlText w:val="%1.%2.%3.%4.%5.%6."/>
+      <w:lvlJc w:val="left"/>
+      <w:pPr>
+        <w:ind w:left="2736" w:hanging="936"/>
+      </w:pPr>
+    </w:lvl>
+    <w:lvl w:ilvl="6">
+      <w:start w:val="1"/>
+      <w:numFmt w:val="decimal"/>
+      <w:lvlText w:val="%1.%2.%3.%4.%5.%6.%7."/>
+      <w:lvlJc w:val="left"/>
+      <w:pPr>
+        <w:ind w:left="3240" w:hanging="1080"/>
+      </w:pPr>
+    </w:lvl>
+    <w:lvl w:ilvl="7">
+      <w:start w:val="1"/>
+      <w:numFmt w:val="decimal"/>
+      <w:lvlText w:val="%1.%2.%3.%4.%5.%6.%7.%8."/>
+      <w:lvlJc w:val="left"/>
+      <w:pPr>
+        <w:ind w:left="3744" w:hanging="1224"/>
+      </w:pPr>
+    </w:lvl>
+    <w:lvl w:ilvl="8">
+      <w:start w:val="1"/>
+      <w:numFmt w:val="decimal"/>
+      <w:lvlText w:val="%1.%2.%3.%4.%5.%6.%7.%8.%9."/>
+      <w:lvlJc w:val="left"/>
+      <w:pPr>
+        <w:ind w:left="4320" w:hanging="1440"/>
       </w:pPr>
     </w:lvl>
   </w:abstractNum>
@@ -2440,28 +3422,37 @@
     <w:abstractNumId w:val="0"/>
   </w:num>
   <w:num w:numId="2" w16cid:durableId="645088904">
+    <w:abstractNumId w:val="3"/>
+  </w:num>
+  <w:num w:numId="3" w16cid:durableId="1988436035">
+    <w:abstractNumId w:val="7"/>
+  </w:num>
+  <w:num w:numId="4" w16cid:durableId="2002544903">
+    <w:abstractNumId w:val="10"/>
+  </w:num>
+  <w:num w:numId="5" w16cid:durableId="2145002500">
+    <w:abstractNumId w:val="9"/>
+  </w:num>
+  <w:num w:numId="6" w16cid:durableId="691149453">
+    <w:abstractNumId w:val="5"/>
+  </w:num>
+  <w:num w:numId="7" w16cid:durableId="746999285">
+    <w:abstractNumId w:val="8"/>
+  </w:num>
+  <w:num w:numId="8" w16cid:durableId="199317424">
+    <w:abstractNumId w:val="8"/>
+  </w:num>
+  <w:num w:numId="9" w16cid:durableId="47460642">
     <w:abstractNumId w:val="2"/>
   </w:num>
-  <w:num w:numId="3" w16cid:durableId="1988436035">
+  <w:num w:numId="10" w16cid:durableId="1744792727">
     <w:abstractNumId w:val="4"/>
   </w:num>
-  <w:num w:numId="4" w16cid:durableId="2002544903">
-    <w:abstractNumId w:val="7"/>
+  <w:num w:numId="11" w16cid:durableId="492185543">
+    <w:abstractNumId w:val="1"/>
   </w:num>
-  <w:num w:numId="5" w16cid:durableId="2145002500">
+  <w:num w:numId="12" w16cid:durableId="1712463575">
     <w:abstractNumId w:val="6"/>
-  </w:num>
-  <w:num w:numId="6" w16cid:durableId="691149453">
-    <w:abstractNumId w:val="3"/>
-  </w:num>
-  <w:num w:numId="7" w16cid:durableId="746999285">
-    <w:abstractNumId w:val="5"/>
-  </w:num>
-  <w:num w:numId="8" w16cid:durableId="199317424">
-    <w:abstractNumId w:val="5"/>
-  </w:num>
-  <w:num w:numId="9" w16cid:durableId="47460642">
-    <w:abstractNumId w:val="1"/>
   </w:num>
 </w:numbering>
 </file>
@@ -2866,7 +3857,7 @@
   <w:style w:type="paragraph" w:default="1" w:styleId="Normal">
     <w:name w:val="Normal"/>
     <w:qFormat/>
-    <w:rsid w:val="00A85189"/>
+    <w:rsid w:val="00012718"/>
   </w:style>
   <w:style w:type="character" w:default="1" w:styleId="DefaultParagraphFont">
     <w:name w:val="Default Paragraph Font"/>

</xml_diff>